<commit_message>
git checkout file name
</commit_message>
<xml_diff>
--- a/command.docx
+++ b/command.docx
@@ -62,27 +62,7 @@
           <w:szCs w:val="28"/>
           <w:lang w:val="en-US"/>
         </w:rPr>
-        <w:t>global --</w:t>
-      </w:r>
-      <w:proofErr w:type="gramStart"/>
-      <w:r>
-        <w:rPr>
-          <w:rFonts w:ascii="Arial Black" w:hAnsi="Arial Black"/>
-          <w:sz w:val="28"/>
-          <w:szCs w:val="28"/>
-          <w:lang w:val="en-US"/>
-        </w:rPr>
-        <w:t>user.name(</w:t>
-      </w:r>
-      <w:proofErr w:type="gramEnd"/>
-      <w:r>
-        <w:rPr>
-          <w:rFonts w:ascii="Arial Black" w:hAnsi="Arial Black"/>
-          <w:sz w:val="28"/>
-          <w:szCs w:val="28"/>
-          <w:lang w:val="en-US"/>
-        </w:rPr>
-        <w:t xml:space="preserve">ye user name </w:t>
+        <w:t xml:space="preserve">global --user.name(ye user name </w:t>
       </w:r>
       <w:proofErr w:type="spellStart"/>
       <w:r>
@@ -198,36 +178,16 @@
           <w:szCs w:val="28"/>
           <w:lang w:val="en-US"/>
         </w:rPr>
-        <w:t xml:space="preserve"> </w:t>
-      </w:r>
-      <w:proofErr w:type="gramStart"/>
-      <w:r>
-        <w:rPr>
-          <w:rFonts w:ascii="Arial Black" w:hAnsi="Arial Black"/>
-          <w:sz w:val="28"/>
-          <w:szCs w:val="28"/>
-          <w:lang w:val="en-US"/>
-        </w:rPr>
-        <w:t xml:space="preserve">config </w:t>
-      </w:r>
-      <w:r>
-        <w:rPr>
-          <w:rFonts w:ascii="Arial Black" w:hAnsi="Arial Black"/>
-          <w:sz w:val="28"/>
-          <w:szCs w:val="28"/>
-          <w:lang w:val="en-US"/>
-        </w:rPr>
-        <w:t xml:space="preserve"> global</w:t>
-      </w:r>
-      <w:proofErr w:type="gramEnd"/>
-      <w:r>
-        <w:rPr>
-          <w:rFonts w:ascii="Arial Black" w:hAnsi="Arial Black"/>
-          <w:sz w:val="28"/>
-          <w:szCs w:val="28"/>
-          <w:lang w:val="en-US"/>
-        </w:rPr>
-        <w:t xml:space="preserve"> --</w:t>
+        <w:t xml:space="preserve"> config </w:t>
+      </w:r>
+      <w:r>
+        <w:rPr>
+          <w:rFonts w:ascii="Arial Black" w:hAnsi="Arial Black"/>
+          <w:sz w:val="28"/>
+          <w:szCs w:val="28"/>
+          <w:lang w:val="en-US"/>
+        </w:rPr>
+        <w:t xml:space="preserve"> global --</w:t>
       </w:r>
       <w:proofErr w:type="spellStart"/>
       <w:r>
@@ -307,25 +267,14 @@
         </w:rPr>
         <w:t>--</w:t>
       </w:r>
-      <w:proofErr w:type="gramStart"/>
-      <w:r>
-        <w:rPr>
-          <w:rFonts w:ascii="Arial Black" w:hAnsi="Arial Black"/>
-          <w:sz w:val="28"/>
-          <w:szCs w:val="28"/>
-          <w:lang w:val="en-US"/>
-        </w:rPr>
-        <w:t>list(</w:t>
-      </w:r>
-      <w:proofErr w:type="gramEnd"/>
-      <w:r>
-        <w:rPr>
-          <w:rFonts w:ascii="Arial Black" w:hAnsi="Arial Black"/>
-          <w:sz w:val="28"/>
-          <w:szCs w:val="28"/>
-          <w:lang w:val="en-US"/>
-        </w:rPr>
-        <w:t xml:space="preserve">ye sari file </w:t>
+      <w:r>
+        <w:rPr>
+          <w:rFonts w:ascii="Arial Black" w:hAnsi="Arial Black"/>
+          <w:sz w:val="28"/>
+          <w:szCs w:val="28"/>
+          <w:lang w:val="en-US"/>
+        </w:rPr>
+        <w:t xml:space="preserve">list(ye sari file </w:t>
       </w:r>
       <w:proofErr w:type="spellStart"/>
       <w:r>
@@ -412,27 +361,7 @@
           <w:szCs w:val="28"/>
           <w:lang w:val="en-US"/>
         </w:rPr>
-        <w:t xml:space="preserve">Git </w:t>
-      </w:r>
-      <w:proofErr w:type="gramStart"/>
-      <w:r>
-        <w:rPr>
-          <w:rFonts w:ascii="Arial Black" w:hAnsi="Arial Black"/>
-          <w:sz w:val="28"/>
-          <w:szCs w:val="28"/>
-          <w:lang w:val="en-US"/>
-        </w:rPr>
-        <w:t>log(</w:t>
-      </w:r>
-      <w:proofErr w:type="gramEnd"/>
-      <w:r>
-        <w:rPr>
-          <w:rFonts w:ascii="Arial Black" w:hAnsi="Arial Black"/>
-          <w:sz w:val="28"/>
-          <w:szCs w:val="28"/>
-          <w:lang w:val="en-US"/>
-        </w:rPr>
-        <w:t xml:space="preserve">ye </w:t>
+        <w:t xml:space="preserve">Git log(ye </w:t>
       </w:r>
       <w:proofErr w:type="spellStart"/>
       <w:r>
@@ -794,27 +723,7 @@
           <w:szCs w:val="28"/>
           <w:lang w:val="en-US"/>
         </w:rPr>
-        <w:t>Git commit -</w:t>
-      </w:r>
-      <w:proofErr w:type="gramStart"/>
-      <w:r>
-        <w:rPr>
-          <w:rFonts w:ascii="Arial Black" w:hAnsi="Arial Black"/>
-          <w:sz w:val="28"/>
-          <w:szCs w:val="28"/>
-          <w:lang w:val="en-US"/>
-        </w:rPr>
-        <w:t>m(</w:t>
-      </w:r>
-      <w:proofErr w:type="gramEnd"/>
-      <w:r>
-        <w:rPr>
-          <w:rFonts w:ascii="Arial Black" w:hAnsi="Arial Black"/>
-          <w:sz w:val="28"/>
-          <w:szCs w:val="28"/>
-          <w:lang w:val="en-US"/>
-        </w:rPr>
-        <w:t xml:space="preserve">ye commit me dal denga sari file </w:t>
+        <w:t xml:space="preserve">Git commit -m(ye commit me dal denga sari file </w:t>
       </w:r>
       <w:proofErr w:type="spellStart"/>
       <w:r>
@@ -950,27 +859,7 @@
           <w:szCs w:val="28"/>
           <w:lang w:val="en-US"/>
         </w:rPr>
-        <w:t>rm -</w:t>
-      </w:r>
-      <w:proofErr w:type="gramStart"/>
-      <w:r>
-        <w:rPr>
-          <w:rFonts w:ascii="Arial Black" w:hAnsi="Arial Black"/>
-          <w:sz w:val="28"/>
-          <w:szCs w:val="28"/>
-          <w:lang w:val="en-US"/>
-        </w:rPr>
-        <w:t>rf .git</w:t>
-      </w:r>
-      <w:proofErr w:type="gramEnd"/>
-      <w:r>
-        <w:rPr>
-          <w:rFonts w:ascii="Arial Black" w:hAnsi="Arial Black"/>
-          <w:sz w:val="28"/>
-          <w:szCs w:val="28"/>
-          <w:lang w:val="en-US"/>
-        </w:rPr>
-        <w:t xml:space="preserve">(ye commands repository khatam </w:t>
+        <w:t xml:space="preserve">rm -rf .git(ye commands repository khatam </w:t>
       </w:r>
       <w:proofErr w:type="spellStart"/>
       <w:r>
@@ -1225,7 +1114,6 @@
         <w:t xml:space="preserve"> de </w:t>
       </w:r>
       <w:proofErr w:type="spellStart"/>
-      <w:proofErr w:type="gramStart"/>
       <w:r>
         <w:rPr>
           <w:rFonts w:ascii="Arial Black" w:hAnsi="Arial Black"/>
@@ -1245,7 +1133,6 @@
         </w:rPr>
         <w:t xml:space="preserve"> )</w:t>
       </w:r>
-      <w:proofErr w:type="gramEnd"/>
       <w:r>
         <w:rPr>
           <w:rFonts w:ascii="Arial Black" w:hAnsi="Arial Black"/>
@@ -1369,25 +1256,14 @@
           <w:lang w:val="en-US"/>
         </w:rPr>
       </w:pPr>
-      <w:proofErr w:type="gramStart"/>
-      <w:r>
-        <w:rPr>
-          <w:rFonts w:ascii="Arial Black" w:hAnsi="Arial Black"/>
-          <w:sz w:val="28"/>
-          <w:szCs w:val="28"/>
-          <w:lang w:val="en-US"/>
-        </w:rPr>
-        <w:t>ls(</w:t>
-      </w:r>
-      <w:proofErr w:type="gramEnd"/>
-      <w:r>
-        <w:rPr>
-          <w:rFonts w:ascii="Arial Black" w:hAnsi="Arial Black"/>
-          <w:sz w:val="28"/>
-          <w:szCs w:val="28"/>
-          <w:lang w:val="en-US"/>
-        </w:rPr>
-        <w:t xml:space="preserve">sari file ko list </w:t>
+      <w:r>
+        <w:rPr>
+          <w:rFonts w:ascii="Arial Black" w:hAnsi="Arial Black"/>
+          <w:sz w:val="28"/>
+          <w:szCs w:val="28"/>
+          <w:lang w:val="en-US"/>
+        </w:rPr>
+        <w:t xml:space="preserve">ls(sari file ko list </w:t>
       </w:r>
       <w:proofErr w:type="spellStart"/>
       <w:r>
@@ -1486,7 +1362,6 @@
         <w:t xml:space="preserve">cd </w:t>
       </w:r>
       <w:proofErr w:type="spellStart"/>
-      <w:proofErr w:type="gramStart"/>
       <w:r>
         <w:rPr>
           <w:rFonts w:ascii="Arial Black" w:hAnsi="Arial Black"/>
@@ -1507,7 +1382,6 @@
         <w:t>(</w:t>
       </w:r>
       <w:proofErr w:type="spellStart"/>
-      <w:proofErr w:type="gramEnd"/>
       <w:r>
         <w:rPr>
           <w:rFonts w:ascii="Arial Black" w:hAnsi="Arial Black"/>
@@ -1651,7 +1525,6 @@
           <w:lang w:val="en-US"/>
         </w:rPr>
       </w:pPr>
-      <w:proofErr w:type="gramStart"/>
       <w:r>
         <w:rPr>
           <w:rFonts w:ascii="Arial Black" w:hAnsi="Arial Black"/>
@@ -1660,17 +1533,7 @@
           <w:lang w:val="en-US"/>
         </w:rPr>
         <w:lastRenderedPageBreak/>
-        <w:t>touch(</w:t>
-      </w:r>
-      <w:proofErr w:type="gramEnd"/>
-      <w:r>
-        <w:rPr>
-          <w:rFonts w:ascii="Arial Black" w:hAnsi="Arial Black"/>
-          <w:sz w:val="28"/>
-          <w:szCs w:val="28"/>
-          <w:lang w:val="en-US"/>
-        </w:rPr>
-        <w:t xml:space="preserve">ye command </w:t>
+        <w:t xml:space="preserve">touch(ye command </w:t>
       </w:r>
       <w:proofErr w:type="spellStart"/>
       <w:r>
@@ -2142,7 +2005,6 @@
         <w:t xml:space="preserve"> do folder ignore hu </w:t>
       </w:r>
       <w:proofErr w:type="spellStart"/>
-      <w:proofErr w:type="gramStart"/>
       <w:r>
         <w:rPr>
           <w:rFonts w:ascii="Arial Black" w:hAnsi="Arial Black"/>
@@ -2171,7 +2033,6 @@
         </w:rPr>
         <w:t>.</w:t>
       </w:r>
-      <w:proofErr w:type="gramEnd"/>
     </w:p>
     <w:p>
       <w:pPr>
@@ -2340,19 +2201,8 @@
           <w:szCs w:val="28"/>
           <w:lang w:val="en-US"/>
         </w:rPr>
-        <w:t xml:space="preserve">git add -a -m “direct </w:t>
-      </w:r>
-      <w:proofErr w:type="gramStart"/>
-      <w:r>
-        <w:rPr>
-          <w:rFonts w:ascii="Arial Black" w:hAnsi="Arial Black"/>
-          <w:sz w:val="28"/>
-          <w:szCs w:val="28"/>
-          <w:lang w:val="en-US"/>
-        </w:rPr>
-        <w:t>commit ”</w:t>
-      </w:r>
-      <w:proofErr w:type="gramEnd"/>
+        <w:t>git add -a -m “direct commit ”</w:t>
+      </w:r>
       <w:r>
         <w:rPr>
           <w:rFonts w:ascii="Arial Black" w:hAnsi="Arial Black"/>
@@ -2655,27 +2505,7 @@
           <w:szCs w:val="28"/>
           <w:lang w:val="en-US"/>
         </w:rPr>
-        <w:t xml:space="preserve">git rm -f file </w:t>
-      </w:r>
-      <w:proofErr w:type="gramStart"/>
-      <w:r>
-        <w:rPr>
-          <w:rFonts w:ascii="Arial Black" w:hAnsi="Arial Black"/>
-          <w:sz w:val="28"/>
-          <w:szCs w:val="28"/>
-          <w:lang w:val="en-US"/>
-        </w:rPr>
-        <w:t>name(</w:t>
-      </w:r>
-      <w:proofErr w:type="gramEnd"/>
-      <w:r>
-        <w:rPr>
-          <w:rFonts w:ascii="Arial Black" w:hAnsi="Arial Black"/>
-          <w:sz w:val="28"/>
-          <w:szCs w:val="28"/>
-          <w:lang w:val="en-US"/>
-        </w:rPr>
-        <w:t xml:space="preserve">ye git </w:t>
+        <w:t xml:space="preserve">git rm -f file name(ye git </w:t>
       </w:r>
       <w:proofErr w:type="spellStart"/>
       <w:r>
@@ -2810,27 +2640,7 @@
           <w:szCs w:val="28"/>
           <w:lang w:val="en-US"/>
         </w:rPr>
-        <w:t xml:space="preserve">git rm --cached file </w:t>
-      </w:r>
-      <w:proofErr w:type="gramStart"/>
-      <w:r>
-        <w:rPr>
-          <w:rFonts w:ascii="Arial Black" w:hAnsi="Arial Black"/>
-          <w:sz w:val="28"/>
-          <w:szCs w:val="28"/>
-          <w:lang w:val="en-US"/>
-        </w:rPr>
-        <w:t>name(</w:t>
-      </w:r>
-      <w:proofErr w:type="gramEnd"/>
-      <w:r>
-        <w:rPr>
-          <w:rFonts w:ascii="Arial Black" w:hAnsi="Arial Black"/>
-          <w:sz w:val="28"/>
-          <w:szCs w:val="28"/>
-          <w:lang w:val="en-US"/>
-        </w:rPr>
-        <w:t xml:space="preserve">ye command untracked </w:t>
+        <w:t xml:space="preserve">git rm --cached file name(ye command untracked </w:t>
       </w:r>
       <w:proofErr w:type="spellStart"/>
       <w:r>
@@ -3169,27 +2979,7 @@
           <w:szCs w:val="28"/>
           <w:lang w:val="en-US"/>
         </w:rPr>
-        <w:t>Git log -p -</w:t>
-      </w:r>
-      <w:proofErr w:type="gramStart"/>
-      <w:r>
-        <w:rPr>
-          <w:rFonts w:ascii="Arial Black" w:hAnsi="Arial Black"/>
-          <w:sz w:val="28"/>
-          <w:szCs w:val="28"/>
-          <w:lang w:val="en-US"/>
-        </w:rPr>
-        <w:t>number  (</w:t>
-      </w:r>
-      <w:proofErr w:type="gramEnd"/>
-      <w:r>
-        <w:rPr>
-          <w:rFonts w:ascii="Arial Black" w:hAnsi="Arial Black"/>
-          <w:sz w:val="28"/>
-          <w:szCs w:val="28"/>
-          <w:lang w:val="en-US"/>
-        </w:rPr>
-        <w:t xml:space="preserve">ye number </w:t>
+        <w:t xml:space="preserve">Git log -p -number  (ye number </w:t>
       </w:r>
       <w:proofErr w:type="spellStart"/>
       <w:r>
@@ -3541,7 +3331,6 @@
         <w:t>log --pretty=</w:t>
       </w:r>
       <w:proofErr w:type="spellStart"/>
-      <w:proofErr w:type="gramStart"/>
       <w:r>
         <w:rPr>
           <w:rFonts w:ascii="Arial Black" w:hAnsi="Arial Black"/>
@@ -3562,7 +3351,6 @@
         <w:t>(</w:t>
       </w:r>
       <w:proofErr w:type="spellStart"/>
-      <w:proofErr w:type="gramEnd"/>
       <w:r>
         <w:rPr>
           <w:rFonts w:ascii="Arial Black" w:hAnsi="Arial Black"/>
@@ -3804,27 +3592,7 @@
           <w:szCs w:val="28"/>
           <w:lang w:val="en-US"/>
         </w:rPr>
-        <w:t>Git log –since=</w:t>
-      </w:r>
-      <w:proofErr w:type="gramStart"/>
-      <w:r>
-        <w:rPr>
-          <w:rFonts w:ascii="Arial Black" w:hAnsi="Arial Black"/>
-          <w:sz w:val="28"/>
-          <w:szCs w:val="28"/>
-          <w:lang w:val="en-US"/>
-        </w:rPr>
-        <w:t>2:day</w:t>
-      </w:r>
-      <w:proofErr w:type="gramEnd"/>
-      <w:r>
-        <w:rPr>
-          <w:rFonts w:ascii="Arial Black" w:hAnsi="Arial Black"/>
-          <w:sz w:val="28"/>
-          <w:szCs w:val="28"/>
-          <w:lang w:val="en-US"/>
-        </w:rPr>
-        <w:t xml:space="preserve">(2 din </w:t>
+        <w:t xml:space="preserve">Git log –since=2:day(2 din </w:t>
       </w:r>
       <w:proofErr w:type="spellStart"/>
       <w:r>
@@ -4033,6 +3801,483 @@
           <w:lang w:val="en-US"/>
         </w:rPr>
       </w:pPr>
+      <w:r>
+        <w:rPr>
+          <w:rFonts w:ascii="Arial Black" w:hAnsi="Arial Black"/>
+          <w:sz w:val="28"/>
+          <w:szCs w:val="28"/>
+          <w:lang w:val="en-US"/>
+        </w:rPr>
+        <w:t xml:space="preserve">%h </w:t>
+      </w:r>
+      <w:proofErr w:type="spellStart"/>
+      <w:r>
+        <w:rPr>
+          <w:rFonts w:ascii="Arial Black" w:hAnsi="Arial Black"/>
+          <w:sz w:val="28"/>
+          <w:szCs w:val="28"/>
+          <w:lang w:val="en-US"/>
+        </w:rPr>
+        <w:t>mtlb</w:t>
+      </w:r>
+      <w:proofErr w:type="spellEnd"/>
+      <w:r>
+        <w:rPr>
+          <w:rFonts w:ascii="Arial Black" w:hAnsi="Arial Black"/>
+          <w:sz w:val="28"/>
+          <w:szCs w:val="28"/>
+          <w:lang w:val="en-US"/>
+        </w:rPr>
+        <w:t xml:space="preserve"> </w:t>
+      </w:r>
+      <w:proofErr w:type="spellStart"/>
+      <w:r>
+        <w:rPr>
+          <w:rFonts w:ascii="Arial Black" w:hAnsi="Arial Black"/>
+          <w:sz w:val="28"/>
+          <w:szCs w:val="28"/>
+          <w:lang w:val="en-US"/>
+        </w:rPr>
+        <w:t>ke</w:t>
+      </w:r>
+      <w:proofErr w:type="spellEnd"/>
+      <w:r>
+        <w:rPr>
+          <w:rFonts w:ascii="Arial Black" w:hAnsi="Arial Black"/>
+          <w:sz w:val="28"/>
+          <w:szCs w:val="28"/>
+          <w:lang w:val="en-US"/>
+        </w:rPr>
+        <w:t xml:space="preserve"> commit </w:t>
+      </w:r>
+      <w:proofErr w:type="spellStart"/>
+      <w:r>
+        <w:rPr>
+          <w:rFonts w:ascii="Arial Black" w:hAnsi="Arial Black"/>
+          <w:sz w:val="28"/>
+          <w:szCs w:val="28"/>
+          <w:lang w:val="en-US"/>
+        </w:rPr>
+        <w:t>uske</w:t>
+      </w:r>
+      <w:proofErr w:type="spellEnd"/>
+      <w:r>
+        <w:rPr>
+          <w:rFonts w:ascii="Arial Black" w:hAnsi="Arial Black"/>
+          <w:sz w:val="28"/>
+          <w:szCs w:val="28"/>
+          <w:lang w:val="en-US"/>
+        </w:rPr>
+        <w:t xml:space="preserve"> </w:t>
+      </w:r>
+      <w:proofErr w:type="spellStart"/>
+      <w:r>
+        <w:rPr>
+          <w:rFonts w:ascii="Arial Black" w:hAnsi="Arial Black"/>
+          <w:sz w:val="28"/>
+          <w:szCs w:val="28"/>
+          <w:lang w:val="en-US"/>
+        </w:rPr>
+        <w:t>baad</w:t>
+      </w:r>
+      <w:proofErr w:type="spellEnd"/>
+      <w:r>
+        <w:rPr>
+          <w:rFonts w:ascii="Arial Black" w:hAnsi="Arial Black"/>
+          <w:sz w:val="28"/>
+          <w:szCs w:val="28"/>
+          <w:lang w:val="en-US"/>
+        </w:rPr>
+        <w:t xml:space="preserve"> me 2 dash </w:t>
+      </w:r>
+      <w:proofErr w:type="spellStart"/>
+      <w:r>
+        <w:rPr>
+          <w:rFonts w:ascii="Arial Black" w:hAnsi="Arial Black"/>
+          <w:sz w:val="28"/>
+          <w:szCs w:val="28"/>
+          <w:lang w:val="en-US"/>
+        </w:rPr>
+        <w:t>hai</w:t>
+      </w:r>
+      <w:proofErr w:type="spellEnd"/>
+      <w:r>
+        <w:rPr>
+          <w:rFonts w:ascii="Arial Black" w:hAnsi="Arial Black"/>
+          <w:sz w:val="28"/>
+          <w:szCs w:val="28"/>
+          <w:lang w:val="en-US"/>
+        </w:rPr>
+        <w:t xml:space="preserve"> %</w:t>
+      </w:r>
+      <w:proofErr w:type="spellStart"/>
+      <w:r>
+        <w:rPr>
+          <w:rFonts w:ascii="Arial Black" w:hAnsi="Arial Black"/>
+          <w:sz w:val="28"/>
+          <w:szCs w:val="28"/>
+          <w:lang w:val="en-US"/>
+        </w:rPr>
+        <w:t>an</w:t>
+      </w:r>
+      <w:proofErr w:type="spellEnd"/>
+      <w:r>
+        <w:rPr>
+          <w:rFonts w:ascii="Arial Black" w:hAnsi="Arial Black"/>
+          <w:sz w:val="28"/>
+          <w:szCs w:val="28"/>
+          <w:lang w:val="en-US"/>
+        </w:rPr>
+        <w:t xml:space="preserve">  a </w:t>
+      </w:r>
+      <w:proofErr w:type="spellStart"/>
+      <w:r>
+        <w:rPr>
+          <w:rFonts w:ascii="Arial Black" w:hAnsi="Arial Black"/>
+          <w:sz w:val="28"/>
+          <w:szCs w:val="28"/>
+          <w:lang w:val="en-US"/>
+        </w:rPr>
+        <w:t>mtlb</w:t>
+      </w:r>
+      <w:proofErr w:type="spellEnd"/>
+      <w:r>
+        <w:rPr>
+          <w:rFonts w:ascii="Arial Black" w:hAnsi="Arial Black"/>
+          <w:sz w:val="28"/>
+          <w:szCs w:val="28"/>
+          <w:lang w:val="en-US"/>
+        </w:rPr>
+        <w:t xml:space="preserve"> </w:t>
+      </w:r>
+      <w:proofErr w:type="spellStart"/>
+      <w:r>
+        <w:rPr>
+          <w:rFonts w:ascii="Arial Black" w:hAnsi="Arial Black"/>
+          <w:sz w:val="28"/>
+          <w:szCs w:val="28"/>
+          <w:lang w:val="en-US"/>
+        </w:rPr>
+        <w:t>ke</w:t>
+      </w:r>
+      <w:proofErr w:type="spellEnd"/>
+      <w:r>
+        <w:rPr>
+          <w:rFonts w:ascii="Arial Black" w:hAnsi="Arial Black"/>
+          <w:sz w:val="28"/>
+          <w:szCs w:val="28"/>
+          <w:lang w:val="en-US"/>
+        </w:rPr>
+        <w:t xml:space="preserve"> author </w:t>
+      </w:r>
+      <w:proofErr w:type="spellStart"/>
+      <w:r>
+        <w:rPr>
+          <w:rFonts w:ascii="Arial Black" w:hAnsi="Arial Black"/>
+          <w:sz w:val="28"/>
+          <w:szCs w:val="28"/>
+          <w:lang w:val="en-US"/>
+        </w:rPr>
+        <w:t>aur</w:t>
+      </w:r>
+      <w:proofErr w:type="spellEnd"/>
+      <w:r>
+        <w:rPr>
+          <w:rFonts w:ascii="Arial Black" w:hAnsi="Arial Black"/>
+          <w:sz w:val="28"/>
+          <w:szCs w:val="28"/>
+          <w:lang w:val="en-US"/>
+        </w:rPr>
+        <w:t xml:space="preserve"> n </w:t>
+      </w:r>
+      <w:proofErr w:type="spellStart"/>
+      <w:r>
+        <w:rPr>
+          <w:rFonts w:ascii="Arial Black" w:hAnsi="Arial Black"/>
+          <w:sz w:val="28"/>
+          <w:szCs w:val="28"/>
+          <w:lang w:val="en-US"/>
+        </w:rPr>
+        <w:t>mtlb</w:t>
+      </w:r>
+      <w:proofErr w:type="spellEnd"/>
+      <w:r>
+        <w:rPr>
+          <w:rFonts w:ascii="Arial Black" w:hAnsi="Arial Black"/>
+          <w:sz w:val="28"/>
+          <w:szCs w:val="28"/>
+          <w:lang w:val="en-US"/>
+        </w:rPr>
+        <w:t xml:space="preserve"> </w:t>
+      </w:r>
+      <w:proofErr w:type="spellStart"/>
+      <w:r>
+        <w:rPr>
+          <w:rFonts w:ascii="Arial Black" w:hAnsi="Arial Black"/>
+          <w:sz w:val="28"/>
+          <w:szCs w:val="28"/>
+          <w:lang w:val="en-US"/>
+        </w:rPr>
+        <w:t>ke</w:t>
+      </w:r>
+      <w:proofErr w:type="spellEnd"/>
+      <w:r>
+        <w:rPr>
+          <w:rFonts w:ascii="Arial Black" w:hAnsi="Arial Black"/>
+          <w:sz w:val="28"/>
+          <w:szCs w:val="28"/>
+          <w:lang w:val="en-US"/>
+        </w:rPr>
+        <w:t xml:space="preserve"> name(ye command </w:t>
+      </w:r>
+      <w:proofErr w:type="spellStart"/>
+      <w:r>
+        <w:rPr>
+          <w:rFonts w:ascii="Arial Black" w:hAnsi="Arial Black"/>
+          <w:sz w:val="28"/>
+          <w:szCs w:val="28"/>
+          <w:lang w:val="en-US"/>
+        </w:rPr>
+        <w:t>bata</w:t>
+      </w:r>
+      <w:proofErr w:type="spellEnd"/>
+      <w:r>
+        <w:rPr>
+          <w:rFonts w:ascii="Arial Black" w:hAnsi="Arial Black"/>
+          <w:sz w:val="28"/>
+          <w:szCs w:val="28"/>
+          <w:lang w:val="en-US"/>
+        </w:rPr>
+        <w:t xml:space="preserve"> </w:t>
+      </w:r>
+      <w:proofErr w:type="spellStart"/>
+      <w:r>
+        <w:rPr>
+          <w:rFonts w:ascii="Arial Black" w:hAnsi="Arial Black"/>
+          <w:sz w:val="28"/>
+          <w:szCs w:val="28"/>
+          <w:lang w:val="en-US"/>
+        </w:rPr>
+        <w:t>raha</w:t>
+      </w:r>
+      <w:proofErr w:type="spellEnd"/>
+      <w:r>
+        <w:rPr>
+          <w:rFonts w:ascii="Arial Black" w:hAnsi="Arial Black"/>
+          <w:sz w:val="28"/>
+          <w:szCs w:val="28"/>
+          <w:lang w:val="en-US"/>
+        </w:rPr>
+        <w:t xml:space="preserve"> </w:t>
+      </w:r>
+      <w:proofErr w:type="spellStart"/>
+      <w:r>
+        <w:rPr>
+          <w:rFonts w:ascii="Arial Black" w:hAnsi="Arial Black"/>
+          <w:sz w:val="28"/>
+          <w:szCs w:val="28"/>
+          <w:lang w:val="en-US"/>
+        </w:rPr>
+        <w:t>hai</w:t>
+      </w:r>
+      <w:proofErr w:type="spellEnd"/>
+      <w:r>
+        <w:rPr>
+          <w:rFonts w:ascii="Arial Black" w:hAnsi="Arial Black"/>
+          <w:sz w:val="28"/>
+          <w:szCs w:val="28"/>
+          <w:lang w:val="en-US"/>
+        </w:rPr>
+        <w:t xml:space="preserve"> </w:t>
+      </w:r>
+      <w:proofErr w:type="spellStart"/>
+      <w:r>
+        <w:rPr>
+          <w:rFonts w:ascii="Arial Black" w:hAnsi="Arial Black"/>
+          <w:sz w:val="28"/>
+          <w:szCs w:val="28"/>
+          <w:lang w:val="en-US"/>
+        </w:rPr>
+        <w:t>ke</w:t>
+      </w:r>
+      <w:proofErr w:type="spellEnd"/>
+      <w:r>
+        <w:rPr>
+          <w:rFonts w:ascii="Arial Black" w:hAnsi="Arial Black"/>
+          <w:sz w:val="28"/>
+          <w:szCs w:val="28"/>
+          <w:lang w:val="en-US"/>
+        </w:rPr>
+        <w:t xml:space="preserve"> commit </w:t>
+      </w:r>
+      <w:proofErr w:type="spellStart"/>
+      <w:r>
+        <w:rPr>
+          <w:rFonts w:ascii="Arial Black" w:hAnsi="Arial Black"/>
+          <w:sz w:val="28"/>
+          <w:szCs w:val="28"/>
+          <w:lang w:val="en-US"/>
+        </w:rPr>
+        <w:t>aur</w:t>
+      </w:r>
+      <w:proofErr w:type="spellEnd"/>
+      <w:r>
+        <w:rPr>
+          <w:rFonts w:ascii="Arial Black" w:hAnsi="Arial Black"/>
+          <w:sz w:val="28"/>
+          <w:szCs w:val="28"/>
+          <w:lang w:val="en-US"/>
+        </w:rPr>
+        <w:t xml:space="preserve"> author name </w:t>
+      </w:r>
+      <w:proofErr w:type="spellStart"/>
+      <w:r>
+        <w:rPr>
+          <w:rFonts w:ascii="Arial Black" w:hAnsi="Arial Black"/>
+          <w:sz w:val="28"/>
+          <w:szCs w:val="28"/>
+          <w:lang w:val="en-US"/>
+        </w:rPr>
+        <w:t>sho</w:t>
+      </w:r>
+      <w:proofErr w:type="spellEnd"/>
+      <w:r>
+        <w:rPr>
+          <w:rFonts w:ascii="Arial Black" w:hAnsi="Arial Black"/>
+          <w:sz w:val="28"/>
+          <w:szCs w:val="28"/>
+          <w:lang w:val="en-US"/>
+        </w:rPr>
+        <w:t xml:space="preserve"> </w:t>
+      </w:r>
+      <w:proofErr w:type="spellStart"/>
+      <w:r>
+        <w:rPr>
+          <w:rFonts w:ascii="Arial Black" w:hAnsi="Arial Black"/>
+          <w:sz w:val="28"/>
+          <w:szCs w:val="28"/>
+          <w:lang w:val="en-US"/>
+        </w:rPr>
+        <w:t>wkaro</w:t>
+      </w:r>
+      <w:proofErr w:type="spellEnd"/>
+      <w:r>
+        <w:rPr>
+          <w:rFonts w:ascii="Arial Black" w:hAnsi="Arial Black"/>
+          <w:sz w:val="28"/>
+          <w:szCs w:val="28"/>
+          <w:lang w:val="en-US"/>
+        </w:rPr>
+        <w:t xml:space="preserve"> short me).</w:t>
+      </w:r>
+    </w:p>
+    <w:p>
+      <w:pPr>
+        <w:pStyle w:val="ListParagraph"/>
+        <w:numPr>
+          <w:ilvl w:val="0"/>
+          <w:numId w:val="2"/>
+        </w:numPr>
+        <w:rPr>
+          <w:rFonts w:ascii="Arial Black" w:hAnsi="Arial Black"/>
+          <w:sz w:val="28"/>
+          <w:szCs w:val="28"/>
+          <w:lang w:val="en-US"/>
+        </w:rPr>
+      </w:pPr>
+      <w:r>
+        <w:rPr>
+          <w:rFonts w:ascii="Arial Black" w:hAnsi="Arial Black"/>
+          <w:sz w:val="28"/>
+          <w:szCs w:val="28"/>
+          <w:lang w:val="en-US"/>
+        </w:rPr>
+        <w:t xml:space="preserve">Git restore –stage file ka naam(stage se hat </w:t>
+      </w:r>
+      <w:proofErr w:type="spellStart"/>
+      <w:r>
+        <w:rPr>
+          <w:rFonts w:ascii="Arial Black" w:hAnsi="Arial Black"/>
+          <w:sz w:val="28"/>
+          <w:szCs w:val="28"/>
+          <w:lang w:val="en-US"/>
+        </w:rPr>
+        <w:t>jayengi</w:t>
+      </w:r>
+      <w:proofErr w:type="spellEnd"/>
+      <w:r>
+        <w:rPr>
+          <w:rFonts w:ascii="Arial Black" w:hAnsi="Arial Black"/>
+          <w:sz w:val="28"/>
+          <w:szCs w:val="28"/>
+          <w:lang w:val="en-US"/>
+        </w:rPr>
+        <w:t xml:space="preserve"> </w:t>
+      </w:r>
+      <w:proofErr w:type="spellStart"/>
+      <w:r>
+        <w:rPr>
+          <w:rFonts w:ascii="Arial Black" w:hAnsi="Arial Black"/>
+          <w:sz w:val="28"/>
+          <w:szCs w:val="28"/>
+          <w:lang w:val="en-US"/>
+        </w:rPr>
+        <w:t>mtlb</w:t>
+      </w:r>
+      <w:proofErr w:type="spellEnd"/>
+      <w:r>
+        <w:rPr>
+          <w:rFonts w:ascii="Arial Black" w:hAnsi="Arial Black"/>
+          <w:sz w:val="28"/>
+          <w:szCs w:val="28"/>
+          <w:lang w:val="en-US"/>
+        </w:rPr>
+        <w:t xml:space="preserve"> untracked hu </w:t>
+      </w:r>
+      <w:proofErr w:type="spellStart"/>
+      <w:r>
+        <w:rPr>
+          <w:rFonts w:ascii="Arial Black" w:hAnsi="Arial Black"/>
+          <w:sz w:val="28"/>
+          <w:szCs w:val="28"/>
+          <w:lang w:val="en-US"/>
+        </w:rPr>
+        <w:t>jayengi</w:t>
+      </w:r>
+      <w:proofErr w:type="spellEnd"/>
+      <w:r>
+        <w:rPr>
+          <w:rFonts w:ascii="Arial Black" w:hAnsi="Arial Black"/>
+          <w:sz w:val="28"/>
+          <w:szCs w:val="28"/>
+          <w:lang w:val="en-US"/>
+        </w:rPr>
+        <w:t>).</w:t>
+      </w:r>
+    </w:p>
+    <w:p>
+      <w:pPr>
+        <w:pStyle w:val="ListParagraph"/>
+        <w:numPr>
+          <w:ilvl w:val="0"/>
+          <w:numId w:val="2"/>
+        </w:numPr>
+        <w:rPr>
+          <w:rFonts w:ascii="Arial Black" w:hAnsi="Arial Black"/>
+          <w:sz w:val="28"/>
+          <w:szCs w:val="28"/>
+          <w:lang w:val="en-US"/>
+        </w:rPr>
+      </w:pPr>
+      <w:r>
+        <w:rPr>
+          <w:rFonts w:ascii="Arial Black" w:hAnsi="Arial Black"/>
+          <w:sz w:val="28"/>
+          <w:szCs w:val="28"/>
+          <w:lang w:val="en-US"/>
+        </w:rPr>
+        <w:t xml:space="preserve"> </w:t>
+      </w:r>
     </w:p>
     <w:sectPr>
       <w:pgSz w:w="11906" w:h="16838"/>

</xml_diff>